<commit_message>
Kommentare zu Proposal 30.11
</commit_message>
<xml_diff>
--- a/Fossgis_projekt_Carsten.docx
+++ b/Fossgis_projekt_Carsten.docx
@@ -270,16 +270,7 @@
           <w:szCs w:val="24"/>
           <w:lang w:val="en-GB"/>
         </w:rPr>
-        <w:t>hough</w:t>
-      </w:r>
-      <w:r>
-        <w:rPr>
-          <w:rFonts w:cs="Arial"/>
-          <w:sz w:val="24"/>
-          <w:szCs w:val="24"/>
-          <w:lang w:val="en-GB"/>
-        </w:rPr>
-        <w:t xml:space="preserve"> </w:t>
+        <w:t xml:space="preserve">hough </w:t>
       </w:r>
       <w:r>
         <w:rPr>
@@ -657,7 +648,33 @@
           <w:szCs w:val="24"/>
           <w:lang w:val="en-GB"/>
         </w:rPr>
-        <w:t xml:space="preserve"> It is assumed that both the region of Mannheim and the region of Heidelberg are to small </w:t>
+        <w:t xml:space="preserve"> It is assumed that both the region of Mannheim and the region of Heidelberg are </w:t>
+      </w:r>
+      <w:commentRangeStart w:id="0"/>
+      <w:r>
+        <w:rPr>
+          <w:rFonts w:cs="Arial"/>
+          <w:sz w:val="24"/>
+          <w:szCs w:val="24"/>
+          <w:lang w:val="en-GB"/>
+        </w:rPr>
+        <w:t>to</w:t>
+      </w:r>
+      <w:commentRangeEnd w:id="0"/>
+      <w:r>
+        <w:rPr>
+          <w:rStyle w:val="Kommentarzeichen"/>
+        </w:rPr>
+        <w:commentReference w:id="0"/>
+      </w:r>
+      <w:r>
+        <w:rPr>
+          <w:rFonts w:cs="Arial"/>
+          <w:sz w:val="24"/>
+          <w:szCs w:val="24"/>
+          <w:lang w:val="en-GB"/>
+        </w:rPr>
+        <w:t xml:space="preserve"> small </w:t>
       </w:r>
       <w:r>
         <w:rPr>
@@ -947,15 +964,7 @@
           <w:szCs w:val="24"/>
           <w:lang w:val="en-US"/>
         </w:rPr>
-        <w:t xml:space="preserve"> </w:t>
-      </w:r>
-      <w:r>
-        <w:rPr>
-          <w:sz w:val="24"/>
-          <w:szCs w:val="24"/>
-          <w:lang w:val="en-US"/>
-        </w:rPr>
-        <w:t>(2013)</w:t>
+        <w:t xml:space="preserve"> (2013)</w:t>
       </w:r>
       <w:r>
         <w:rPr>
@@ -995,67 +1004,7 @@
           <w:szCs w:val="24"/>
           <w:lang w:val="en-US"/>
         </w:rPr>
-        <w:t xml:space="preserve">can be used to detect </w:t>
-      </w:r>
-      <w:r>
-        <w:rPr>
-          <w:bCs/>
-          <w:color w:val="000000"/>
-          <w:sz w:val="24"/>
-          <w:szCs w:val="24"/>
-          <w:lang w:val="en-US"/>
-        </w:rPr>
-        <w:t>areas</w:t>
-      </w:r>
-      <w:r>
-        <w:rPr>
-          <w:bCs/>
-          <w:color w:val="000000"/>
-          <w:sz w:val="24"/>
-          <w:szCs w:val="24"/>
-          <w:lang w:val="en-US"/>
-        </w:rPr>
-        <w:t xml:space="preserve"> </w:t>
-      </w:r>
-      <w:r>
-        <w:rPr>
-          <w:bCs/>
-          <w:color w:val="000000"/>
-          <w:sz w:val="24"/>
-          <w:szCs w:val="24"/>
-          <w:lang w:val="en-US"/>
-        </w:rPr>
-        <w:t xml:space="preserve">with potential </w:t>
-      </w:r>
-      <w:r>
-        <w:rPr>
-          <w:bCs/>
-          <w:color w:val="000000"/>
-          <w:sz w:val="24"/>
-          <w:szCs w:val="24"/>
-          <w:lang w:val="en-US"/>
-        </w:rPr>
-        <w:t xml:space="preserve">locations </w:t>
-      </w:r>
-      <w:r>
-        <w:rPr>
-          <w:bCs/>
-          <w:color w:val="000000"/>
-          <w:sz w:val="24"/>
-          <w:szCs w:val="24"/>
-          <w:lang w:val="en-US"/>
-        </w:rPr>
-        <w:t xml:space="preserve">of </w:t>
-      </w:r>
-      <w:r>
-        <w:rPr>
-          <w:bCs/>
-          <w:color w:val="000000"/>
-          <w:sz w:val="24"/>
-          <w:szCs w:val="24"/>
-          <w:lang w:val="en-US"/>
-        </w:rPr>
-        <w:t>wind turbines.</w:t>
+        <w:t>can be used to detect areas with potential locations of wind turbines.</w:t>
       </w:r>
     </w:p>
     <w:p>
@@ -1378,6 +1327,7 @@
           <w:lang w:val="en-US"/>
         </w:rPr>
       </w:pPr>
+      <w:commentRangeStart w:id="1"/>
       <w:r>
         <w:rPr>
           <w:bCs/>
@@ -1523,6 +1473,13 @@
           <w:lang w:val="en-US"/>
         </w:rPr>
         <w:t>).</w:t>
+      </w:r>
+      <w:commentRangeEnd w:id="1"/>
+      <w:r>
+        <w:rPr>
+          <w:rStyle w:val="Kommentarzeichen"/>
+        </w:rPr>
+        <w:commentReference w:id="1"/>
       </w:r>
     </w:p>
     <w:p>
@@ -1588,35 +1545,12 @@
           <w:lang w:val="en-US"/>
         </w:rPr>
       </w:pPr>
-      <w:r>
-        <w:rPr>
-          <w:lang w:val="en-US"/>
-        </w:rPr>
-        <w:t xml:space="preserve">Download, Merge, </w:t>
-      </w:r>
-      <w:r>
-        <w:rPr>
-          <w:lang w:val="en-US"/>
-        </w:rPr>
-        <w:t>dissolve</w:t>
-      </w:r>
-      <w:r>
-        <w:rPr>
-          <w:lang w:val="en-US"/>
-        </w:rPr>
-        <w:t>,</w:t>
-      </w:r>
-      <w:r>
-        <w:rPr>
-          <w:lang w:val="en-US"/>
-        </w:rPr>
-        <w:t xml:space="preserve"> </w:t>
-      </w:r>
-      <w:r>
-        <w:rPr>
-          <w:lang w:val="en-US"/>
-        </w:rPr>
-        <w:t xml:space="preserve">Buffer, elevation, </w:t>
+      <w:commentRangeStart w:id="2"/>
+      <w:r>
+        <w:rPr>
+          <w:lang w:val="en-US"/>
+        </w:rPr>
+        <w:t xml:space="preserve">Download, Merge, dissolve, Buffer, elevation, </w:t>
       </w:r>
       <w:proofErr w:type="spellStart"/>
       <w:r>
@@ -1625,7 +1559,14 @@
         </w:rPr>
         <w:t>etc</w:t>
       </w:r>
+      <w:commentRangeEnd w:id="2"/>
       <w:proofErr w:type="spellEnd"/>
+      <w:r>
+        <w:rPr>
+          <w:rStyle w:val="Kommentarzeichen"/>
+        </w:rPr>
+        <w:commentReference w:id="2"/>
+      </w:r>
     </w:p>
     <w:p>
       <w:pPr>
@@ -1664,10 +1605,57 @@
           <w:szCs w:val="24"/>
           <w:lang w:val="en-US"/>
         </w:rPr>
-        <w:t>To achieve the goal of more renewable energies it is necessary to find suitable places for new wind turbine parks.</w:t>
-      </w:r>
-      <w:bookmarkStart w:id="0" w:name="_GoBack"/>
-      <w:bookmarkEnd w:id="0"/>
+        <w:t xml:space="preserve">To achieve the goal of more renewable energies it is necessary to find suitable places for new wind turbine parks. </w:t>
+      </w:r>
+      <w:r>
+        <w:rPr>
+          <w:sz w:val="24"/>
+          <w:szCs w:val="24"/>
+          <w:lang w:val="en-US"/>
+        </w:rPr>
+        <w:t xml:space="preserve">The target of this project is to </w:t>
+      </w:r>
+      <w:r>
+        <w:rPr>
+          <w:sz w:val="24"/>
+          <w:szCs w:val="24"/>
+          <w:lang w:val="en-US"/>
+        </w:rPr>
+        <w:t xml:space="preserve">calculate the total area, which is lost as potential locations for wind turbine parks. Is the new distance creating a big (significant) impact? </w:t>
+      </w:r>
+      <w:commentRangeStart w:id="3"/>
+      <w:r>
+        <w:rPr>
+          <w:sz w:val="24"/>
+          <w:szCs w:val="24"/>
+          <w:lang w:val="en-US"/>
+        </w:rPr>
+        <w:t xml:space="preserve">Are there other more suitable minimum distances then the from 2012? </w:t>
+      </w:r>
+      <w:commentRangeEnd w:id="3"/>
+      <w:r>
+        <w:rPr>
+          <w:rStyle w:val="Kommentarzeichen"/>
+        </w:rPr>
+        <w:commentReference w:id="3"/>
+      </w:r>
+      <w:commentRangeStart w:id="4"/>
+      <w:r>
+        <w:rPr>
+          <w:sz w:val="24"/>
+          <w:szCs w:val="24"/>
+          <w:lang w:val="en-US"/>
+        </w:rPr>
+        <w:t>Has the newly proposed distance a</w:t>
+      </w:r>
+      <w:r>
+        <w:rPr>
+          <w:sz w:val="24"/>
+          <w:szCs w:val="24"/>
+          <w:lang w:val="en-US"/>
+        </w:rPr>
+        <w:t>n</w:t>
+      </w:r>
       <w:r>
         <w:rPr>
           <w:sz w:val="24"/>
@@ -1682,38 +1670,6 @@
           <w:szCs w:val="24"/>
           <w:lang w:val="en-US"/>
         </w:rPr>
-        <w:t xml:space="preserve">The target of this project is to </w:t>
-      </w:r>
-      <w:r>
-        <w:rPr>
-          <w:sz w:val="24"/>
-          <w:szCs w:val="24"/>
-          <w:lang w:val="en-US"/>
-        </w:rPr>
-        <w:t>calculate the total area, which is lost as potential locations for wind turbine parks. Is the new distance creating a big (significant) impact? Are there other more suitable minimum distances then the from 2012? Has the newly proposed distance a</w:t>
-      </w:r>
-      <w:r>
-        <w:rPr>
-          <w:sz w:val="24"/>
-          <w:szCs w:val="24"/>
-          <w:lang w:val="en-US"/>
-        </w:rPr>
-        <w:t>n</w:t>
-      </w:r>
-      <w:r>
-        <w:rPr>
-          <w:sz w:val="24"/>
-          <w:szCs w:val="24"/>
-          <w:lang w:val="en-US"/>
-        </w:rPr>
-        <w:t xml:space="preserve"> </w:t>
-      </w:r>
-      <w:r>
-        <w:rPr>
-          <w:sz w:val="24"/>
-          <w:szCs w:val="24"/>
-          <w:lang w:val="en-US"/>
-        </w:rPr>
         <w:t>i</w:t>
       </w:r>
       <w:r>
@@ -1723,6 +1679,13 @@
           <w:lang w:val="en-US"/>
         </w:rPr>
         <w:t xml:space="preserve">mpact. </w:t>
+      </w:r>
+      <w:commentRangeEnd w:id="4"/>
+      <w:r>
+        <w:rPr>
+          <w:rStyle w:val="Kommentarzeichen"/>
+        </w:rPr>
+        <w:commentReference w:id="4"/>
       </w:r>
     </w:p>
     <w:p>
@@ -1965,17 +1928,44 @@
         </w:rPr>
         <w:t xml:space="preserve"> Beratungsdienst. </w:t>
       </w:r>
-      <w:hyperlink r:id="rId8" w:history="1">
-        <w:r>
-          <w:rPr>
-            <w:rStyle w:val="Hyperlink"/>
-            <w:rFonts w:ascii="Arial" w:hAnsi="Arial" w:cs="Arial"/>
-            <w:sz w:val="24"/>
-            <w:szCs w:val="24"/>
-          </w:rPr>
-          <w:t>https://nbn-resolving.org/urn:nbn:de:0168-ssoar-50871-8</w:t>
-        </w:r>
-      </w:hyperlink>
+      <w:commentRangeStart w:id="5"/>
+      <w:r>
+        <w:fldChar w:fldCharType="begin"/>
+      </w:r>
+      <w:r>
+        <w:instrText xml:space="preserve"> HYPERLINK "https://nbn-resolving.org/urn:nbn:de:0168-ssoar-50871-8" </w:instrText>
+      </w:r>
+      <w:r>
+        <w:fldChar w:fldCharType="separate"/>
+      </w:r>
+      <w:r>
+        <w:rPr>
+          <w:rStyle w:val="Hyperlink"/>
+          <w:rFonts w:ascii="Arial" w:hAnsi="Arial" w:cs="Arial"/>
+          <w:sz w:val="24"/>
+          <w:szCs w:val="24"/>
+        </w:rPr>
+        <w:t>https://nbn-resolving.org/urn:nbn:de:0168-ssoar-50871-8</w:t>
+      </w:r>
+      <w:r>
+        <w:rPr>
+          <w:rStyle w:val="Hyperlink"/>
+          <w:rFonts w:ascii="Arial" w:hAnsi="Arial" w:cs="Arial"/>
+          <w:sz w:val="24"/>
+          <w:szCs w:val="24"/>
+        </w:rPr>
+        <w:fldChar w:fldCharType="end"/>
+      </w:r>
+      <w:commentRangeEnd w:id="5"/>
+      <w:r>
+        <w:rPr>
+          <w:rStyle w:val="Kommentarzeichen"/>
+          <w:rFonts w:ascii="Arial" w:eastAsia="Times New Roman" w:hAnsi="Arial"/>
+          <w:szCs w:val="20"/>
+          <w:lang w:eastAsia="de-DE"/>
+        </w:rPr>
+        <w:commentReference w:id="5"/>
+      </w:r>
     </w:p>
     <w:p>
       <w:pPr>
@@ -2085,6 +2075,7 @@
           <w:lang w:val="en-GB"/>
         </w:rPr>
       </w:pPr>
+      <w:commentRangeStart w:id="6"/>
       <w:r>
         <w:rPr>
           <w:rFonts w:cs="Arial"/>
@@ -2132,6 +2123,8 @@
         </w:rPr>
         <w:t xml:space="preserve">•Which data sets were used to represent these criteria? </w:t>
       </w:r>
+      <w:bookmarkStart w:id="7" w:name="_GoBack"/>
+      <w:bookmarkEnd w:id="7"/>
     </w:p>
     <w:p>
       <w:pPr>
@@ -2169,6 +2162,13 @@
         </w:rPr>
         <w:t>exist to implement these methods? (e.g. GRASS GIS / QGIS tutorials, GitHub)</w:t>
       </w:r>
+      <w:commentRangeEnd w:id="6"/>
+      <w:r>
+        <w:rPr>
+          <w:rStyle w:val="Kommentarzeichen"/>
+        </w:rPr>
+        <w:commentReference w:id="6"/>
+      </w:r>
     </w:p>
     <w:p>
       <w:pPr>
@@ -2179,18 +2179,172 @@
       </w:pPr>
     </w:p>
     <w:sectPr>
-      <w:headerReference w:type="even" r:id="rId9"/>
-      <w:headerReference w:type="default" r:id="rId10"/>
-      <w:footerReference w:type="even" r:id="rId11"/>
-      <w:footerReference w:type="default" r:id="rId12"/>
-      <w:headerReference w:type="first" r:id="rId13"/>
-      <w:footerReference w:type="first" r:id="rId14"/>
+      <w:headerReference w:type="even" r:id="rId11"/>
+      <w:headerReference w:type="default" r:id="rId12"/>
+      <w:footerReference w:type="even" r:id="rId13"/>
+      <w:footerReference w:type="default" r:id="rId14"/>
+      <w:headerReference w:type="first" r:id="rId15"/>
+      <w:footerReference w:type="first" r:id="rId16"/>
       <w:pgSz w:w="11907" w:h="16840" w:code="9"/>
       <w:pgMar w:top="1418" w:right="1418" w:bottom="1134" w:left="1418" w:header="720" w:footer="720" w:gutter="0"/>
       <w:cols w:space="720"/>
     </w:sectPr>
   </w:body>
 </w:document>
+</file>
+
+<file path=word/comments.xml><?xml version="1.0" encoding="utf-8"?>
+<w:comments xmlns:wpc="http://schemas.microsoft.com/office/word/2010/wordprocessingCanvas" xmlns:cx="http://schemas.microsoft.com/office/drawing/2014/chartex" xmlns:cx1="http://schemas.microsoft.com/office/drawing/2015/9/8/chartex" xmlns:cx2="http://schemas.microsoft.com/office/drawing/2015/10/21/chartex" xmlns:cx3="http://schemas.microsoft.com/office/drawing/2016/5/9/chartex" xmlns:cx4="http://schemas.microsoft.com/office/drawing/2016/5/10/chartex" xmlns:cx5="http://schemas.microsoft.com/office/drawing/2016/5/11/chartex" xmlns:cx6="http://schemas.microsoft.com/office/drawing/2016/5/12/chartex" xmlns:cx7="http://schemas.microsoft.com/office/drawing/2016/5/13/chartex" xmlns:cx8="http://schemas.microsoft.com/office/drawing/2016/5/14/chartex" xmlns:mc="http://schemas.openxmlformats.org/markup-compatibility/2006" xmlns:aink="http://schemas.microsoft.com/office/drawing/2016/ink" xmlns:am3d="http://schemas.microsoft.com/office/drawing/2017/model3d" xmlns:o="urn:schemas-microsoft-com:office:office" xmlns:r="http://schemas.openxmlformats.org/officeDocument/2006/relationships" xmlns:m="http://schemas.openxmlformats.org/officeDocument/2006/math" xmlns:v="urn:schemas-microsoft-com:vml" xmlns:wp14="http://schemas.microsoft.com/office/word/2010/wordprocessingDrawing" xmlns:wp="http://schemas.openxmlformats.org/drawingml/2006/wordprocessingDrawing" xmlns:w10="urn:schemas-microsoft-com:office:word" xmlns:w="http://schemas.openxmlformats.org/wordprocessingml/2006/main" xmlns:w14="http://schemas.microsoft.com/office/word/2010/wordml" xmlns:w15="http://schemas.microsoft.com/office/word/2012/wordml" xmlns:w16cid="http://schemas.microsoft.com/office/word/2016/wordml/cid" xmlns:w16se="http://schemas.microsoft.com/office/word/2015/wordml/symex" xmlns:wpg="http://schemas.microsoft.com/office/word/2010/wordprocessingGroup" xmlns:wpi="http://schemas.microsoft.com/office/word/2010/wordprocessingInk" xmlns:wne="http://schemas.microsoft.com/office/word/2006/wordml" xmlns:wps="http://schemas.microsoft.com/office/word/2010/wordprocessingShape" mc:Ignorable="w14 w15 w16se w16cid wp14">
+  <w:comment w:id="0" w:author="Ulrike Lorenz" w:date="2019-11-30T18:54:00Z" w:initials="UL">
+    <w:p>
+      <w:pPr>
+        <w:pStyle w:val="Kommentartext"/>
+      </w:pPr>
+      <w:r>
+        <w:rPr>
+          <w:rStyle w:val="Kommentarzeichen"/>
+        </w:rPr>
+        <w:annotationRef/>
+      </w:r>
+      <w:proofErr w:type="spellStart"/>
+      <w:r>
+        <w:t>Too</w:t>
+      </w:r>
+      <w:proofErr w:type="spellEnd"/>
+    </w:p>
+  </w:comment>
+  <w:comment w:id="1" w:author="Ulrike Lorenz" w:date="2019-11-30T18:52:00Z" w:initials="UL">
+    <w:p>
+      <w:pPr>
+        <w:pStyle w:val="Kommentartext"/>
+      </w:pPr>
+      <w:r>
+        <w:rPr>
+          <w:rStyle w:val="Kommentarzeichen"/>
+        </w:rPr>
+        <w:annotationRef/>
+      </w:r>
+      <w:r>
+        <w:t>Genauer beschreiben, welche Tags sollen benutzt werden?</w:t>
+      </w:r>
+    </w:p>
+  </w:comment>
+  <w:comment w:id="2" w:author="Ulrike Lorenz" w:date="2019-11-30T18:52:00Z" w:initials="UL">
+    <w:p>
+      <w:pPr>
+        <w:pStyle w:val="Kommentartext"/>
+      </w:pPr>
+      <w:r>
+        <w:rPr>
+          <w:rStyle w:val="Kommentarzeichen"/>
+        </w:rPr>
+        <w:annotationRef/>
+      </w:r>
+      <w:r>
+        <w:t>Welches Programm? QGIS?</w:t>
+      </w:r>
+      <w:r>
+        <w:t xml:space="preserve"> Reihenfolge Anwendung?</w:t>
+      </w:r>
+    </w:p>
+  </w:comment>
+  <w:comment w:id="3" w:author="Ulrike Lorenz" w:date="2019-11-30T18:53:00Z" w:initials="UL">
+    <w:p>
+      <w:pPr>
+        <w:pStyle w:val="Kommentartext"/>
+      </w:pPr>
+      <w:r>
+        <w:rPr>
+          <w:rStyle w:val="Kommentarzeichen"/>
+        </w:rPr>
+        <w:annotationRef/>
+      </w:r>
+      <w:r>
+        <w:t>Was genau ist damit gemeint?</w:t>
+      </w:r>
+    </w:p>
+  </w:comment>
+  <w:comment w:id="4" w:author="Ulrike Lorenz" w:date="2019-11-30T18:53:00Z" w:initials="UL">
+    <w:p>
+      <w:pPr>
+        <w:pStyle w:val="Kommentartext"/>
+      </w:pPr>
+      <w:r>
+        <w:rPr>
+          <w:rStyle w:val="Kommentarzeichen"/>
+        </w:rPr>
+        <w:annotationRef/>
+      </w:r>
+      <w:r>
+        <w:t>Doppelt, steht schon zwei Sätze zuvor</w:t>
+      </w:r>
+    </w:p>
+  </w:comment>
+  <w:comment w:id="5" w:author="Ulrike Lorenz" w:date="2019-11-30T18:55:00Z" w:initials="UL">
+    <w:p>
+      <w:pPr>
+        <w:pStyle w:val="Kommentartext"/>
+      </w:pPr>
+      <w:r>
+        <w:rPr>
+          <w:rStyle w:val="Kommentarzeichen"/>
+        </w:rPr>
+        <w:annotationRef/>
+      </w:r>
+      <w:r>
+        <w:t>Datum?</w:t>
+      </w:r>
+    </w:p>
+  </w:comment>
+  <w:comment w:id="6" w:author="Ulrike Lorenz" w:date="2019-11-30T19:03:00Z" w:initials="UL">
+    <w:p>
+      <w:pPr>
+        <w:pStyle w:val="Kommentartext"/>
+      </w:pPr>
+      <w:r>
+        <w:rPr>
+          <w:rStyle w:val="Kommentarzeichen"/>
+        </w:rPr>
+        <w:annotationRef/>
+      </w:r>
+      <w:r>
+        <w:t xml:space="preserve">Das darf gerne raus, war nur zur Orientierung was rein soll und ich glaube das </w:t>
+      </w:r>
+      <w:proofErr w:type="gramStart"/>
+      <w:r>
+        <w:t>rote</w:t>
+      </w:r>
+      <w:proofErr w:type="gramEnd"/>
+      <w:r>
+        <w:t xml:space="preserve"> von dir ist besser</w:t>
+      </w:r>
+    </w:p>
+  </w:comment>
+</w:comments>
+</file>
+
+<file path=word/commentsExtended.xml><?xml version="1.0" encoding="utf-8"?>
+<w15:commentsEx xmlns:wpc="http://schemas.microsoft.com/office/word/2010/wordprocessingCanvas" xmlns:cx="http://schemas.microsoft.com/office/drawing/2014/chartex" xmlns:cx1="http://schemas.microsoft.com/office/drawing/2015/9/8/chartex" xmlns:cx2="http://schemas.microsoft.com/office/drawing/2015/10/21/chartex" xmlns:cx3="http://schemas.microsoft.com/office/drawing/2016/5/9/chartex" xmlns:cx4="http://schemas.microsoft.com/office/drawing/2016/5/10/chartex" xmlns:cx5="http://schemas.microsoft.com/office/drawing/2016/5/11/chartex" xmlns:cx6="http://schemas.microsoft.com/office/drawing/2016/5/12/chartex" xmlns:cx7="http://schemas.microsoft.com/office/drawing/2016/5/13/chartex" xmlns:cx8="http://schemas.microsoft.com/office/drawing/2016/5/14/chartex" xmlns:mc="http://schemas.openxmlformats.org/markup-compatibility/2006" xmlns:aink="http://schemas.microsoft.com/office/drawing/2016/ink" xmlns:am3d="http://schemas.microsoft.com/office/drawing/2017/model3d" xmlns:o="urn:schemas-microsoft-com:office:office" xmlns:r="http://schemas.openxmlformats.org/officeDocument/2006/relationships" xmlns:m="http://schemas.openxmlformats.org/officeDocument/2006/math" xmlns:v="urn:schemas-microsoft-com:vml" xmlns:wp14="http://schemas.microsoft.com/office/word/2010/wordprocessingDrawing" xmlns:wp="http://schemas.openxmlformats.org/drawingml/2006/wordprocessingDrawing" xmlns:w10="urn:schemas-microsoft-com:office:word" xmlns:w="http://schemas.openxmlformats.org/wordprocessingml/2006/main" xmlns:w14="http://schemas.microsoft.com/office/word/2010/wordml" xmlns:w15="http://schemas.microsoft.com/office/word/2012/wordml" xmlns:w16cid="http://schemas.microsoft.com/office/word/2016/wordml/cid" xmlns:w16se="http://schemas.microsoft.com/office/word/2015/wordml/symex" xmlns:wpg="http://schemas.microsoft.com/office/word/2010/wordprocessingGroup" xmlns:wpi="http://schemas.microsoft.com/office/word/2010/wordprocessingInk" xmlns:wne="http://schemas.microsoft.com/office/word/2006/wordml" xmlns:wps="http://schemas.microsoft.com/office/word/2010/wordprocessingShape" mc:Ignorable="w14 w15 w16se w16cid wp14">
+  <w15:commentEx w15:paraId="28299B9E" w15:done="0"/>
+  <w15:commentEx w15:paraId="71095A43" w15:done="0"/>
+  <w15:commentEx w15:paraId="5C01E53E" w15:done="0"/>
+  <w15:commentEx w15:paraId="48E8972B" w15:done="0"/>
+  <w15:commentEx w15:paraId="25BD4D06" w15:done="0"/>
+  <w15:commentEx w15:paraId="29D00DC2" w15:done="0"/>
+  <w15:commentEx w15:paraId="24AC65E3" w15:done="0"/>
+</w15:commentsEx>
+</file>
+
+<file path=word/commentsIds.xml><?xml version="1.0" encoding="utf-8"?>
+<w16cid:commentsIds xmlns:wpc="http://schemas.microsoft.com/office/word/2010/wordprocessingCanvas" xmlns:cx="http://schemas.microsoft.com/office/drawing/2014/chartex" xmlns:cx1="http://schemas.microsoft.com/office/drawing/2015/9/8/chartex" xmlns:cx2="http://schemas.microsoft.com/office/drawing/2015/10/21/chartex" xmlns:cx3="http://schemas.microsoft.com/office/drawing/2016/5/9/chartex" xmlns:cx4="http://schemas.microsoft.com/office/drawing/2016/5/10/chartex" xmlns:cx5="http://schemas.microsoft.com/office/drawing/2016/5/11/chartex" xmlns:cx6="http://schemas.microsoft.com/office/drawing/2016/5/12/chartex" xmlns:cx7="http://schemas.microsoft.com/office/drawing/2016/5/13/chartex" xmlns:cx8="http://schemas.microsoft.com/office/drawing/2016/5/14/chartex" xmlns:mc="http://schemas.openxmlformats.org/markup-compatibility/2006" xmlns:aink="http://schemas.microsoft.com/office/drawing/2016/ink" xmlns:am3d="http://schemas.microsoft.com/office/drawing/2017/model3d" xmlns:o="urn:schemas-microsoft-com:office:office" xmlns:r="http://schemas.openxmlformats.org/officeDocument/2006/relationships" xmlns:m="http://schemas.openxmlformats.org/officeDocument/2006/math" xmlns:v="urn:schemas-microsoft-com:vml" xmlns:wp14="http://schemas.microsoft.com/office/word/2010/wordprocessingDrawing" xmlns:wp="http://schemas.openxmlformats.org/drawingml/2006/wordprocessingDrawing" xmlns:w10="urn:schemas-microsoft-com:office:word" xmlns:w="http://schemas.openxmlformats.org/wordprocessingml/2006/main" xmlns:w14="http://schemas.microsoft.com/office/word/2010/wordml" xmlns:w15="http://schemas.microsoft.com/office/word/2012/wordml" xmlns:w16cid="http://schemas.microsoft.com/office/word/2016/wordml/cid" xmlns:w16se="http://schemas.microsoft.com/office/word/2015/wordml/symex" xmlns:wpg="http://schemas.microsoft.com/office/word/2010/wordprocessingGroup" xmlns:wpi="http://schemas.microsoft.com/office/word/2010/wordprocessingInk" xmlns:wne="http://schemas.microsoft.com/office/word/2006/wordml" xmlns:wps="http://schemas.microsoft.com/office/word/2010/wordprocessingShape" mc:Ignorable="w14 w15 w16se w16cid wp14">
+  <w16cid:commentId w16cid:paraId="28299B9E" w16cid:durableId="218D3958"/>
+  <w16cid:commentId w16cid:paraId="71095A43" w16cid:durableId="218D38ED"/>
+  <w16cid:commentId w16cid:paraId="5C01E53E" w16cid:durableId="218D3903"/>
+  <w16cid:commentId w16cid:paraId="48E8972B" w16cid:durableId="218D3923"/>
+  <w16cid:commentId w16cid:paraId="25BD4D06" w16cid:durableId="218D3935"/>
+  <w16cid:commentId w16cid:paraId="29D00DC2" w16cid:durableId="218D39A6"/>
+  <w16cid:commentId w16cid:paraId="24AC65E3" w16cid:durableId="218D3B65"/>
+</w16cid:commentsIds>
 </file>
 
 <file path=word/endnotes.xml><?xml version="1.0" encoding="utf-8"?>
@@ -4487,6 +4641,14 @@
 </w:numbering>
 </file>
 
+<file path=word/people.xml><?xml version="1.0" encoding="utf-8"?>
+<w15:people xmlns:wpc="http://schemas.microsoft.com/office/word/2010/wordprocessingCanvas" xmlns:cx="http://schemas.microsoft.com/office/drawing/2014/chartex" xmlns:cx1="http://schemas.microsoft.com/office/drawing/2015/9/8/chartex" xmlns:cx2="http://schemas.microsoft.com/office/drawing/2015/10/21/chartex" xmlns:cx3="http://schemas.microsoft.com/office/drawing/2016/5/9/chartex" xmlns:cx4="http://schemas.microsoft.com/office/drawing/2016/5/10/chartex" xmlns:cx5="http://schemas.microsoft.com/office/drawing/2016/5/11/chartex" xmlns:cx6="http://schemas.microsoft.com/office/drawing/2016/5/12/chartex" xmlns:cx7="http://schemas.microsoft.com/office/drawing/2016/5/13/chartex" xmlns:cx8="http://schemas.microsoft.com/office/drawing/2016/5/14/chartex" xmlns:mc="http://schemas.openxmlformats.org/markup-compatibility/2006" xmlns:aink="http://schemas.microsoft.com/office/drawing/2016/ink" xmlns:am3d="http://schemas.microsoft.com/office/drawing/2017/model3d" xmlns:o="urn:schemas-microsoft-com:office:office" xmlns:r="http://schemas.openxmlformats.org/officeDocument/2006/relationships" xmlns:m="http://schemas.openxmlformats.org/officeDocument/2006/math" xmlns:v="urn:schemas-microsoft-com:vml" xmlns:wp14="http://schemas.microsoft.com/office/word/2010/wordprocessingDrawing" xmlns:wp="http://schemas.openxmlformats.org/drawingml/2006/wordprocessingDrawing" xmlns:w10="urn:schemas-microsoft-com:office:word" xmlns:w="http://schemas.openxmlformats.org/wordprocessingml/2006/main" xmlns:w14="http://schemas.microsoft.com/office/word/2010/wordml" xmlns:w15="http://schemas.microsoft.com/office/word/2012/wordml" xmlns:w16cid="http://schemas.microsoft.com/office/word/2016/wordml/cid" xmlns:w16se="http://schemas.microsoft.com/office/word/2015/wordml/symex" xmlns:wpg="http://schemas.microsoft.com/office/word/2010/wordprocessingGroup" xmlns:wpi="http://schemas.microsoft.com/office/word/2010/wordprocessingInk" xmlns:wne="http://schemas.microsoft.com/office/word/2006/wordml" xmlns:wps="http://schemas.microsoft.com/office/word/2010/wordprocessingShape" mc:Ignorable="w14 w15 w16se w16cid wp14">
+  <w15:person w15:author="Ulrike Lorenz">
+    <w15:presenceInfo w15:providerId="Windows Live" w15:userId="965fe6cb5b2db093"/>
+  </w15:person>
+</w15:people>
+</file>
+
 <file path=word/styles.xml><?xml version="1.0" encoding="utf-8"?>
 <w:styles xmlns:mc="http://schemas.openxmlformats.org/markup-compatibility/2006" xmlns:r="http://schemas.openxmlformats.org/officeDocument/2006/relationships" xmlns:w="http://schemas.openxmlformats.org/wordprocessingml/2006/main" xmlns:w14="http://schemas.microsoft.com/office/word/2010/wordml" xmlns:w15="http://schemas.microsoft.com/office/word/2012/wordml" xmlns:w16cid="http://schemas.microsoft.com/office/word/2016/wordml/cid" xmlns:w16se="http://schemas.microsoft.com/office/word/2015/wordml/symex" mc:Ignorable="w14 w15 w16se w16cid">
   <w:docDefaults>
@@ -4498,7 +4660,7 @@
     </w:rPrDefault>
     <w:pPrDefault/>
   </w:docDefaults>
-  <w:latentStyles w:defLockedState="0" w:defUIPriority="0" w:defSemiHidden="0" w:defUnhideWhenUsed="0" w:defQFormat="0" w:count="377">
+  <w:latentStyles w:defLockedState="0" w:defUIPriority="0" w:defSemiHidden="0" w:defUnhideWhenUsed="0" w:defQFormat="0" w:count="375">
     <w:lsdException w:name="Normal" w:qFormat="1"/>
     <w:lsdException w:name="heading 1" w:qFormat="1"/>
     <w:lsdException w:name="heading 2" w:qFormat="1"/>
@@ -4786,8 +4948,6 @@
     <w:lsdException w:name="Smart Hyperlink" w:semiHidden="1" w:uiPriority="99" w:unhideWhenUsed="1"/>
     <w:lsdException w:name="Hashtag" w:semiHidden="1" w:uiPriority="99" w:unhideWhenUsed="1"/>
     <w:lsdException w:name="Unresolved Mention" w:semiHidden="1" w:uiPriority="99" w:unhideWhenUsed="1"/>
-    <w:lsdException w:name="Smart Link" w:semiHidden="1" w:uiPriority="99" w:unhideWhenUsed="1"/>
-    <w:lsdException w:name="Smart Link Error" w:semiHidden="1" w:uiPriority="99" w:unhideWhenUsed="1"/>
   </w:latentStyles>
   <w:style w:type="paragraph" w:default="1" w:styleId="Standard">
     <w:name w:val="Normal"/>
@@ -5402,6 +5562,7 @@
   <w:style w:type="paragraph" w:styleId="Kommentartext">
     <w:name w:val="annotation text"/>
     <w:basedOn w:val="Standard"/>
+    <w:link w:val="KommentartextZchn"/>
     <w:semiHidden/>
     <w:rPr>
       <w:sz w:val="20"/>
@@ -9054,6 +9215,41 @@
       <w:color w:val="000000"/>
       <w:sz w:val="24"/>
       <w:szCs w:val="24"/>
+    </w:rPr>
+  </w:style>
+  <w:style w:type="paragraph" w:styleId="Kommentarthema">
+    <w:name w:val="annotation subject"/>
+    <w:basedOn w:val="Kommentartext"/>
+    <w:next w:val="Kommentartext"/>
+    <w:link w:val="KommentarthemaZchn"/>
+    <w:rsid w:val="006057DA"/>
+    <w:pPr>
+      <w:spacing w:line="240" w:lineRule="auto"/>
+    </w:pPr>
+    <w:rPr>
+      <w:b/>
+      <w:bCs/>
+    </w:rPr>
+  </w:style>
+  <w:style w:type="character" w:customStyle="1" w:styleId="KommentartextZchn">
+    <w:name w:val="Kommentartext Zchn"/>
+    <w:basedOn w:val="Absatz-Standardschriftart"/>
+    <w:link w:val="Kommentartext"/>
+    <w:semiHidden/>
+    <w:rsid w:val="006057DA"/>
+    <w:rPr>
+      <w:rFonts w:ascii="Arial" w:hAnsi="Arial"/>
+    </w:rPr>
+  </w:style>
+  <w:style w:type="character" w:customStyle="1" w:styleId="KommentarthemaZchn">
+    <w:name w:val="Kommentarthema Zchn"/>
+    <w:basedOn w:val="KommentartextZchn"/>
+    <w:link w:val="Kommentarthema"/>
+    <w:rsid w:val="006057DA"/>
+    <w:rPr>
+      <w:rFonts w:ascii="Arial" w:hAnsi="Arial"/>
+      <w:b/>
+      <w:bCs/>
     </w:rPr>
   </w:style>
 </w:styles>
@@ -9359,7 +9555,7 @@
 </file>
 
 <file path=customXml/itemProps1.xml><?xml version="1.0" encoding="utf-8"?>
-<ds:datastoreItem xmlns:ds="http://schemas.openxmlformats.org/officeDocument/2006/customXml" ds:itemID="{D1980FC3-4B9A-4551-913B-0CF5EFFB4CCF}">
+<ds:datastoreItem xmlns:ds="http://schemas.openxmlformats.org/officeDocument/2006/customXml" ds:itemID="{B7411AF9-6A34-47E7-8C29-5AB131D2C013}">
   <ds:schemaRefs>
     <ds:schemaRef ds:uri="http://schemas.openxmlformats.org/officeDocument/2006/bibliography"/>
   </ds:schemaRefs>

</xml_diff>